<commit_message>
ssh enabled on ho lan routers
</commit_message>
<xml_diff>
--- a/ASSIGN/assigndoc.docx
+++ b/ASSIGN/assigndoc.docx
@@ -1,6 +1,6 @@
 
 <file path=word/document.xml><?xml version="1.0" encoding="utf-8"?>
-<w:document xmlns:wpc="http://schemas.microsoft.com/office/word/2010/wordprocessingCanvas" xmlns:cx="http://schemas.microsoft.com/office/drawing/2014/chartex" xmlns:cx1="http://schemas.microsoft.com/office/drawing/2015/9/8/chartex" xmlns:mc="http://schemas.openxmlformats.org/markup-compatibility/2006" xmlns:o="urn:schemas-microsoft-com:office:office" xmlns:r="http://schemas.openxmlformats.org/officeDocument/2006/relationships" xmlns:m="http://schemas.openxmlformats.org/officeDocument/2006/math" xmlns:v="urn:schemas-microsoft-com:vml" xmlns:wp14="http://schemas.microsoft.com/office/word/2010/wordprocessingDrawing" xmlns:wp="http://schemas.openxmlformats.org/drawingml/2006/wordprocessingDrawing" xmlns:w10="urn:schemas-microsoft-com:office:word" xmlns:w="http://schemas.openxmlformats.org/wordprocessingml/2006/main" xmlns:w14="http://schemas.microsoft.com/office/word/2010/wordml" xmlns:w15="http://schemas.microsoft.com/office/word/2012/wordml" xmlns:w16se="http://schemas.microsoft.com/office/word/2015/wordml/symex" xmlns:wpg="http://schemas.microsoft.com/office/word/2010/wordprocessingGroup" xmlns:wpi="http://schemas.microsoft.com/office/word/2010/wordprocessingInk" xmlns:wne="http://schemas.microsoft.com/office/word/2006/wordml" xmlns:wps="http://schemas.microsoft.com/office/word/2010/wordprocessingShape" mc:Ignorable="w14 w15 w16se wp14">
+<w:document xmlns:wpc="http://schemas.microsoft.com/office/word/2010/wordprocessingCanvas" xmlns:cx="http://schemas.microsoft.com/office/drawing/2014/chartex" xmlns:cx1="http://schemas.microsoft.com/office/drawing/2015/9/8/chartex" xmlns:cx2="http://schemas.microsoft.com/office/drawing/2015/10/21/chartex" xmlns:cx3="http://schemas.microsoft.com/office/drawing/2016/5/9/chartex" xmlns:cx4="http://schemas.microsoft.com/office/drawing/2016/5/10/chartex" xmlns:cx5="http://schemas.microsoft.com/office/drawing/2016/5/11/chartex" xmlns:cx6="http://schemas.microsoft.com/office/drawing/2016/5/12/chartex" xmlns:cx7="http://schemas.microsoft.com/office/drawing/2016/5/13/chartex" xmlns:cx8="http://schemas.microsoft.com/office/drawing/2016/5/14/chartex" xmlns:mc="http://schemas.openxmlformats.org/markup-compatibility/2006" xmlns:aink="http://schemas.microsoft.com/office/drawing/2016/ink" xmlns:am3d="http://schemas.microsoft.com/office/drawing/2017/model3d" xmlns:o="urn:schemas-microsoft-com:office:office" xmlns:r="http://schemas.openxmlformats.org/officeDocument/2006/relationships" xmlns:m="http://schemas.openxmlformats.org/officeDocument/2006/math" xmlns:v="urn:schemas-microsoft-com:vml" xmlns:wp14="http://schemas.microsoft.com/office/word/2010/wordprocessingDrawing" xmlns:wp="http://schemas.openxmlformats.org/drawingml/2006/wordprocessingDrawing" xmlns:w10="urn:schemas-microsoft-com:office:word" xmlns:w="http://schemas.openxmlformats.org/wordprocessingml/2006/main" xmlns:w14="http://schemas.microsoft.com/office/word/2010/wordml" xmlns:w15="http://schemas.microsoft.com/office/word/2012/wordml" xmlns:w16cid="http://schemas.microsoft.com/office/word/2016/wordml/cid" xmlns:w16se="http://schemas.microsoft.com/office/word/2015/wordml/symex" xmlns:wpg="http://schemas.microsoft.com/office/word/2010/wordprocessingGroup" xmlns:wpi="http://schemas.microsoft.com/office/word/2010/wordprocessingInk" xmlns:wne="http://schemas.microsoft.com/office/word/2006/wordml" xmlns:wps="http://schemas.microsoft.com/office/word/2010/wordprocessingShape" mc:Ignorable="w14 w15 w16se w16cid wp14">
   <w:body>
     <w:tbl>
       <w:tblPr>
@@ -37,13 +37,8 @@
               <w:t xml:space="preserve"> New </w:t>
             </w:r>
             <w:r>
-              <w:t xml:space="preserve">Network </w:t>
-            </w:r>
-            <w:proofErr w:type="spellStart"/>
-            <w:r>
-              <w:t>addreess</w:t>
-            </w:r>
-            <w:proofErr w:type="spellEnd"/>
+              <w:t>Network addreess</w:t>
+            </w:r>
           </w:p>
         </w:tc>
         <w:tc>
@@ -58,13 +53,8 @@
           </w:tcPr>
           <w:p>
             <w:r>
-              <w:t xml:space="preserve">First avail </w:t>
-            </w:r>
-            <w:proofErr w:type="spellStart"/>
-            <w:r>
-              <w:t>ip</w:t>
-            </w:r>
-            <w:proofErr w:type="spellEnd"/>
+              <w:t>First avail ip</w:t>
+            </w:r>
             <w:r>
               <w:t xml:space="preserve"> ADDRESS</w:t>
             </w:r>
@@ -121,29 +111,8 @@
               <w:t>192.168.0.1</w:t>
             </w:r>
             <w:r>
-              <w:t xml:space="preserve"> </w:t>
-            </w:r>
-            <w:proofErr w:type="spellStart"/>
-            <w:r>
-              <w:t>vitual</w:t>
-            </w:r>
-            <w:proofErr w:type="spellEnd"/>
-            <w:r>
-              <w:t xml:space="preserve"> </w:t>
-            </w:r>
-            <w:proofErr w:type="spellStart"/>
-            <w:r>
-              <w:t>ip</w:t>
-            </w:r>
-            <w:proofErr w:type="spellEnd"/>
-            <w:r>
-              <w:t xml:space="preserve"> </w:t>
-            </w:r>
-            <w:proofErr w:type="spellStart"/>
-            <w:r>
-              <w:t>hsrp</w:t>
-            </w:r>
-            <w:proofErr w:type="spellEnd"/>
+              <w:t xml:space="preserve"> vitual ip hsrp</w:t>
+            </w:r>
           </w:p>
         </w:tc>
       </w:tr>
@@ -378,72 +347,12 @@
           </w:p>
         </w:tc>
       </w:tr>
-      <w:tr>
-        <w:tc>
-          <w:tcPr>
-            <w:tcW w:w="1803" w:type="dxa"/>
-          </w:tcPr>
-          <w:p/>
-        </w:tc>
-        <w:tc>
-          <w:tcPr>
-            <w:tcW w:w="1803" w:type="dxa"/>
-          </w:tcPr>
-          <w:p/>
-        </w:tc>
-        <w:tc>
-          <w:tcPr>
-            <w:tcW w:w="1803" w:type="dxa"/>
-          </w:tcPr>
-          <w:p/>
-        </w:tc>
-        <w:tc>
-          <w:tcPr>
-            <w:tcW w:w="1803" w:type="dxa"/>
-          </w:tcPr>
-          <w:p/>
-        </w:tc>
-        <w:tc>
-          <w:tcPr>
-            <w:tcW w:w="1804" w:type="dxa"/>
-          </w:tcPr>
-          <w:p/>
-        </w:tc>
-      </w:tr>
-      <w:tr>
-        <w:tc>
-          <w:tcPr>
-            <w:tcW w:w="1803" w:type="dxa"/>
-          </w:tcPr>
-          <w:p/>
-        </w:tc>
-        <w:tc>
-          <w:tcPr>
-            <w:tcW w:w="1803" w:type="dxa"/>
-          </w:tcPr>
-          <w:p/>
-        </w:tc>
-        <w:tc>
-          <w:tcPr>
-            <w:tcW w:w="1803" w:type="dxa"/>
-          </w:tcPr>
-          <w:p/>
-        </w:tc>
-        <w:tc>
-          <w:tcPr>
-            <w:tcW w:w="1803" w:type="dxa"/>
-          </w:tcPr>
-          <w:p/>
-        </w:tc>
-        <w:tc>
-          <w:tcPr>
-            <w:tcW w:w="1804" w:type="dxa"/>
-          </w:tcPr>
-          <w:p/>
-        </w:tc>
-      </w:tr>
     </w:tbl>
-    <w:p/>
+    <w:p>
+      <w:r>
+        <w:t>sn</w:t>
+      </w:r>
+    </w:p>
     <w:p>
       <w:r>
         <w:rPr>
@@ -466,7 +375,7 @@
                     <pic:cNvPicPr/>
                   </pic:nvPicPr>
                   <pic:blipFill>
-                    <a:blip r:embed="rId4">
+                    <a:blip r:embed="rId5">
                       <a:extLst>
                         <a:ext uri="{28A0092B-C50C-407E-A947-70E740481C1C}">
                           <a14:useLocalDpi xmlns:a14="http://schemas.microsoft.com/office/drawing/2010/main" val="0"/>
@@ -515,7 +424,7 @@
                     <pic:cNvPicPr/>
                   </pic:nvPicPr>
                   <pic:blipFill>
-                    <a:blip r:embed="rId5">
+                    <a:blip r:embed="rId6">
                       <a:extLst>
                         <a:ext uri="{28A0092B-C50C-407E-A947-70E740481C1C}">
                           <a14:useLocalDpi xmlns:a14="http://schemas.microsoft.com/office/drawing/2010/main" val="0"/>
@@ -542,7 +451,6 @@
         </w:drawing>
       </w:r>
     </w:p>
-    <w:p/>
     <w:p>
       <w:pPr>
         <w:rPr>
@@ -550,21 +458,12 @@
           <w:bCs/>
         </w:rPr>
       </w:pPr>
-      <w:proofErr w:type="spellStart"/>
       <w:r>
         <w:rPr>
           <w:b/>
           <w:bCs/>
         </w:rPr>
-        <w:t>Vlan</w:t>
-      </w:r>
-      <w:proofErr w:type="spellEnd"/>
-      <w:r>
-        <w:rPr>
-          <w:b/>
-          <w:bCs/>
-        </w:rPr>
-        <w:t xml:space="preserve"> 99</w:t>
+        <w:t>Vlan 99</w:t>
       </w:r>
       <w:r>
         <w:rPr>
@@ -850,13 +749,8 @@
             <w:tcW w:w="2371" w:type="dxa"/>
           </w:tcPr>
           <w:p>
-            <w:proofErr w:type="spellStart"/>
-            <w:r>
-              <w:t>Vlan</w:t>
-            </w:r>
-            <w:proofErr w:type="spellEnd"/>
-            <w:r>
-              <w:t xml:space="preserve"> + IP</w:t>
+            <w:r>
+              <w:t>Vlan + IP</w:t>
             </w:r>
           </w:p>
         </w:tc>
@@ -887,11 +781,12 @@
             <w:tcW w:w="2316" w:type="dxa"/>
           </w:tcPr>
           <w:p>
-            <w:proofErr w:type="spellStart"/>
             <w:r>
               <w:t>PC_Sales</w:t>
             </w:r>
-            <w:proofErr w:type="spellEnd"/>
+            <w:r>
+              <w:t xml:space="preserve"> vlan 30</w:t>
+            </w:r>
           </w:p>
         </w:tc>
         <w:tc>
@@ -899,13 +794,8 @@
             <w:tcW w:w="2371" w:type="dxa"/>
           </w:tcPr>
           <w:p>
-            <w:proofErr w:type="spellStart"/>
-            <w:r>
-              <w:t>Vlan</w:t>
-            </w:r>
-            <w:proofErr w:type="spellEnd"/>
-            <w:r>
-              <w:t xml:space="preserve"> 10 </w:t>
+            <w:r>
+              <w:t xml:space="preserve">Vlan 10 </w:t>
             </w:r>
             <w:r>
               <w:t>192.168.0.2</w:t>
@@ -939,14 +829,12 @@
             <w:tcW w:w="2316" w:type="dxa"/>
           </w:tcPr>
           <w:p>
-            <w:proofErr w:type="spellStart"/>
             <w:r>
               <w:t>HO_</w:t>
             </w:r>
             <w:r>
               <w:t>User</w:t>
             </w:r>
-            <w:proofErr w:type="spellEnd"/>
           </w:p>
         </w:tc>
         <w:tc>
@@ -954,13 +842,8 @@
             <w:tcW w:w="2371" w:type="dxa"/>
           </w:tcPr>
           <w:p>
-            <w:proofErr w:type="spellStart"/>
-            <w:r>
-              <w:t>Vlan</w:t>
-            </w:r>
-            <w:proofErr w:type="spellEnd"/>
-            <w:r>
-              <w:t xml:space="preserve"> 20 </w:t>
+            <w:r>
+              <w:t xml:space="preserve">Vlan 20 </w:t>
             </w:r>
             <w:r>
               <w:t>19</w:t>
@@ -997,11 +880,9 @@
             <w:tcW w:w="2316" w:type="dxa"/>
           </w:tcPr>
           <w:p>
-            <w:proofErr w:type="spellStart"/>
             <w:r>
               <w:t>PC_Corp</w:t>
             </w:r>
-            <w:proofErr w:type="spellEnd"/>
           </w:p>
         </w:tc>
         <w:tc>
@@ -1009,13 +890,8 @@
             <w:tcW w:w="2371" w:type="dxa"/>
           </w:tcPr>
           <w:p>
-            <w:proofErr w:type="spellStart"/>
-            <w:r>
-              <w:t>Vlan</w:t>
-            </w:r>
-            <w:proofErr w:type="spellEnd"/>
-            <w:r>
-              <w:t xml:space="preserve"> 30 </w:t>
+            <w:r>
+              <w:t xml:space="preserve">Vlan 30 </w:t>
             </w:r>
             <w:r>
               <w:t>192.168.4.2</w:t>
@@ -1049,11 +925,9 @@
             <w:tcW w:w="2316" w:type="dxa"/>
           </w:tcPr>
           <w:p>
-            <w:proofErr w:type="spellStart"/>
             <w:r>
               <w:t>PC_Finance</w:t>
             </w:r>
-            <w:proofErr w:type="spellEnd"/>
           </w:p>
         </w:tc>
         <w:tc>
@@ -1061,13 +935,8 @@
             <w:tcW w:w="2371" w:type="dxa"/>
           </w:tcPr>
           <w:p>
-            <w:proofErr w:type="spellStart"/>
-            <w:r>
-              <w:t>Vlan</w:t>
-            </w:r>
-            <w:proofErr w:type="spellEnd"/>
-            <w:r>
-              <w:t xml:space="preserve"> 40 </w:t>
+            <w:r>
+              <w:t xml:space="preserve">Vlan 40 </w:t>
             </w:r>
             <w:r>
               <w:t>192.168.6.2</w:t>
@@ -1118,10 +987,7 @@
           <w:tcPr>
             <w:tcW w:w="1914" w:type="dxa"/>
           </w:tcPr>
-          <w:p>
-            <w:bookmarkStart w:id="0" w:name="_GoBack"/>
-            <w:bookmarkEnd w:id="0"/>
-          </w:p>
+          <w:p/>
         </w:tc>
       </w:tr>
     </w:tbl>
@@ -1160,45 +1026,45 @@
           </w:tcPr>
           <w:p>
             <w:r>
+              <w:t>Fa0/1</w:t>
+            </w:r>
+          </w:p>
+        </w:tc>
+        <w:tc>
+          <w:tcPr>
+            <w:tcW w:w="2254" w:type="dxa"/>
+          </w:tcPr>
+          <w:p>
+            <w:r>
+              <w:t>Connection to Acc_Switch_1</w:t>
+            </w:r>
+          </w:p>
+        </w:tc>
+        <w:tc>
+          <w:tcPr>
+            <w:tcW w:w="2254" w:type="dxa"/>
+          </w:tcPr>
+          <w:p>
+            <w:r>
+              <w:t>10,20,30,40,99</w:t>
+            </w:r>
+          </w:p>
+        </w:tc>
+        <w:tc>
+          <w:tcPr>
+            <w:tcW w:w="2254" w:type="dxa"/>
+          </w:tcPr>
+          <w:p/>
+        </w:tc>
+      </w:tr>
+      <w:tr>
+        <w:tc>
+          <w:tcPr>
+            <w:tcW w:w="2254" w:type="dxa"/>
+          </w:tcPr>
+          <w:p>
+            <w:r>
               <w:lastRenderedPageBreak/>
-              <w:t>Fa0/1</w:t>
-            </w:r>
-          </w:p>
-        </w:tc>
-        <w:tc>
-          <w:tcPr>
-            <w:tcW w:w="2254" w:type="dxa"/>
-          </w:tcPr>
-          <w:p>
-            <w:r>
-              <w:t>Connection to Acc_Switch_1</w:t>
-            </w:r>
-          </w:p>
-        </w:tc>
-        <w:tc>
-          <w:tcPr>
-            <w:tcW w:w="2254" w:type="dxa"/>
-          </w:tcPr>
-          <w:p>
-            <w:r>
-              <w:t>10,20,30,40,99</w:t>
-            </w:r>
-          </w:p>
-        </w:tc>
-        <w:tc>
-          <w:tcPr>
-            <w:tcW w:w="2254" w:type="dxa"/>
-          </w:tcPr>
-          <w:p/>
-        </w:tc>
-      </w:tr>
-      <w:tr>
-        <w:tc>
-          <w:tcPr>
-            <w:tcW w:w="2254" w:type="dxa"/>
-          </w:tcPr>
-          <w:p>
-            <w:r>
               <w:t>Fa0/2</w:t>
             </w:r>
           </w:p>
@@ -1903,6 +1769,270 @@
       </w:tr>
     </w:tbl>
     <w:p/>
+    <w:p/>
+    <w:p>
+      <w:r>
+        <w:t>4. &lt;root bridge description&gt;</w:t>
+      </w:r>
+    </w:p>
+    <w:p>
+      <w:r>
+        <w:rPr>
+          <w:noProof/>
+        </w:rPr>
+        <w:lastRenderedPageBreak/>
+        <w:drawing>
+          <wp:inline distT="0" distB="0" distL="0" distR="0" wp14:anchorId="5F41142D" wp14:editId="25FD83AC">
+            <wp:extent cx="5258534" cy="7135221"/>
+            <wp:effectExtent l="0" t="0" r="0" b="8890"/>
+            <wp:docPr id="1" name="Picture 1" descr="A screenshot of a cell phone&#10;&#10;Description automatically generated"/>
+            <wp:cNvGraphicFramePr>
+              <a:graphicFrameLocks xmlns:a="http://schemas.openxmlformats.org/drawingml/2006/main" noChangeAspect="1"/>
+            </wp:cNvGraphicFramePr>
+            <a:graphic xmlns:a="http://schemas.openxmlformats.org/drawingml/2006/main">
+              <a:graphicData uri="http://schemas.openxmlformats.org/drawingml/2006/picture">
+                <pic:pic xmlns:pic="http://schemas.openxmlformats.org/drawingml/2006/picture">
+                  <pic:nvPicPr>
+                    <pic:cNvPr id="1" name="dist2rootprimary.PNG"/>
+                    <pic:cNvPicPr/>
+                  </pic:nvPicPr>
+                  <pic:blipFill>
+                    <a:blip r:embed="rId7">
+                      <a:extLst>
+                        <a:ext uri="{28A0092B-C50C-407E-A947-70E740481C1C}">
+                          <a14:useLocalDpi xmlns:a14="http://schemas.microsoft.com/office/drawing/2010/main" val="0"/>
+                        </a:ext>
+                      </a:extLst>
+                    </a:blip>
+                    <a:stretch>
+                      <a:fillRect/>
+                    </a:stretch>
+                  </pic:blipFill>
+                  <pic:spPr>
+                    <a:xfrm>
+                      <a:off x="0" y="0"/>
+                      <a:ext cx="5258534" cy="7135221"/>
+                    </a:xfrm>
+                    <a:prstGeom prst="rect">
+                      <a:avLst/>
+                    </a:prstGeom>
+                  </pic:spPr>
+                </pic:pic>
+              </a:graphicData>
+            </a:graphic>
+          </wp:inline>
+        </w:drawing>
+      </w:r>
+      <w:r>
+        <w:rPr>
+          <w:noProof/>
+        </w:rPr>
+        <w:lastRenderedPageBreak/>
+        <w:drawing>
+          <wp:inline distT="0" distB="0" distL="0" distR="0" wp14:anchorId="01B1C293" wp14:editId="7970D5F5">
+            <wp:extent cx="5268060" cy="8259328"/>
+            <wp:effectExtent l="0" t="0" r="8890" b="8890"/>
+            <wp:docPr id="3" name="Picture 3" descr="A screenshot of a social media post&#10;&#10;Description automatically generated"/>
+            <wp:cNvGraphicFramePr>
+              <a:graphicFrameLocks xmlns:a="http://schemas.openxmlformats.org/drawingml/2006/main" noChangeAspect="1"/>
+            </wp:cNvGraphicFramePr>
+            <a:graphic xmlns:a="http://schemas.openxmlformats.org/drawingml/2006/main">
+              <a:graphicData uri="http://schemas.openxmlformats.org/drawingml/2006/picture">
+                <pic:pic xmlns:pic="http://schemas.openxmlformats.org/drawingml/2006/picture">
+                  <pic:nvPicPr>
+                    <pic:cNvPr id="3" name="distrootprimar.PNG"/>
+                    <pic:cNvPicPr/>
+                  </pic:nvPicPr>
+                  <pic:blipFill>
+                    <a:blip r:embed="rId8">
+                      <a:extLst>
+                        <a:ext uri="{28A0092B-C50C-407E-A947-70E740481C1C}">
+                          <a14:useLocalDpi xmlns:a14="http://schemas.microsoft.com/office/drawing/2010/main" val="0"/>
+                        </a:ext>
+                      </a:extLst>
+                    </a:blip>
+                    <a:stretch>
+                      <a:fillRect/>
+                    </a:stretch>
+                  </pic:blipFill>
+                  <pic:spPr>
+                    <a:xfrm>
+                      <a:off x="0" y="0"/>
+                      <a:ext cx="5268060" cy="8259328"/>
+                    </a:xfrm>
+                    <a:prstGeom prst="rect">
+                      <a:avLst/>
+                    </a:prstGeom>
+                  </pic:spPr>
+                </pic:pic>
+              </a:graphicData>
+            </a:graphic>
+          </wp:inline>
+        </w:drawing>
+      </w:r>
+    </w:p>
+    <w:p/>
+    <w:p/>
+    <w:p>
+      <w:r>
+        <w:lastRenderedPageBreak/>
+        <w:t>6</w:t>
+      </w:r>
+    </w:p>
+    <w:p>
+      <w:r>
+        <w:t xml:space="preserve">Using portfast allows interfaces to connect to the network immediately, nbypassing the listening and learning states.Ports with the portfast </w:t>
+      </w:r>
+      <w:r>
+        <w:t>command enabled are activated 6 times faster than a port using spanning tree.</w:t>
+      </w:r>
+      <w:r>
+        <w:t xml:space="preserve"> Portfast can only be enabled on access ports which accelerates the transition to a forwarding state.</w:t>
+      </w:r>
+      <w:r>
+        <w:t xml:space="preserve"> By ensuring we issue the portfast command on the appropriate interfaces we can increase the speed of our network.</w:t>
+      </w:r>
+    </w:p>
+    <w:p/>
+    <w:p>
+      <w:r>
+        <w:t>7</w:t>
+      </w:r>
+    </w:p>
+    <w:p>
+      <w:r>
+        <w:t xml:space="preserve">The purpose of bpdu portfast </w:t>
+      </w:r>
+      <w:r>
+        <w:t>guard is to</w:t>
+      </w:r>
+      <w:r>
+        <w:t xml:space="preserve"> disable all non-trunk</w:t>
+      </w:r>
+      <w:r>
+        <w:t>ing</w:t>
+      </w:r>
+      <w:r>
+        <w:t xml:space="preserve"> ports from participating in the Spanning Tree Protocol process. Spanning tree can be problematic in the instance a switching loop occurs.</w:t>
+      </w:r>
+      <w:r>
+        <w:t xml:space="preserve"> </w:t>
+      </w:r>
+      <w:r>
+        <w:t>When you apply BPDU guard on</w:t>
+      </w:r>
+      <w:r>
+        <w:t xml:space="preserve"> </w:t>
+      </w:r>
+      <w:r>
+        <w:t xml:space="preserve">a </w:t>
+      </w:r>
+      <w:r>
+        <w:t>s</w:t>
+      </w:r>
+      <w:r>
+        <w:t>witch</w:t>
+      </w:r>
+      <w:r>
+        <w:t>, spanning tree will apply it to all portfast interfaces.</w:t>
+      </w:r>
+      <w:r>
+        <w:t xml:space="preserve"> </w:t>
+      </w:r>
+      <w:r>
+        <w:t xml:space="preserve">         </w:t>
+      </w:r>
+    </w:p>
+    <w:p/>
+    <w:p>
+      <w:r>
+        <w:rPr>
+          <w:rFonts w:ascii="Arial" w:hAnsi="Arial" w:cs="Arial"/>
+          <w:sz w:val="20"/>
+          <w:szCs w:val="20"/>
+          <w:shd w:val="clear" w:color="auto" w:fill="FAF9F8"/>
+        </w:rPr>
+        <w:t xml:space="preserve">  Ensure all switches do not participate in VTP. Explain why it is good to do this. [5 marks]</w:t>
+      </w:r>
+      <w:r>
+        <w:t xml:space="preserve">                   </w:t>
+      </w:r>
+    </w:p>
+    <w:p>
+      <w:r>
+        <w:t>If you are confident with VTP it can be incredibly helpful as other devices can inherit vlans created on a single switch</w:t>
+      </w:r>
+      <w:r>
+        <w:t xml:space="preserve">, as opposed to having to configure vlans manually on each and </w:t>
+      </w:r>
+      <w:r>
+        <w:t>every switch.</w:t>
+      </w:r>
+      <w:r>
+        <w:t xml:space="preserve"> The danger </w:t>
+      </w:r>
+      <w:r>
+        <w:t xml:space="preserve">with VTP </w:t>
+      </w:r>
+      <w:r>
+        <w:t xml:space="preserve">lies in creating new vlans as a simple error could make a big mess. </w:t>
+      </w:r>
+      <w:r>
+        <w:t>As long as t</w:t>
+      </w:r>
+      <w:r>
+        <w:t>h</w:t>
+      </w:r>
+      <w:r>
+        <w:t xml:space="preserve">e VTP revision number is greater than the </w:t>
+      </w:r>
+      <w:r>
+        <w:t>vlan being</w:t>
+      </w:r>
+      <w:r>
+        <w:t xml:space="preserve"> r</w:t>
+      </w:r>
+      <w:r>
+        <w:t>e</w:t>
+      </w:r>
+      <w:r>
+        <w:t>placed, thigs will be okay</w:t>
+      </w:r>
+      <w:r>
+        <w:t xml:space="preserve">. </w:t>
+      </w:r>
+      <w:r>
+        <w:t xml:space="preserve">   </w:t>
+      </w:r>
+      <w:r>
+        <w:t>If the number was lower, then this would affect other vlan configurations on the network, meaning the affected vlans would no longer work.</w:t>
+      </w:r>
+      <w:r>
+        <w:t xml:space="preserve">VTP also leaves to room for human error to create a bigger mess than usual. </w:t>
+      </w:r>
+      <w:r>
+        <w:t>Because we are working on a reasonably small network and because my VTP knowledge isn’t strong, it makes sense that we would not implement VTP on this network.</w:t>
+      </w:r>
+      <w:r>
+        <w:t xml:space="preserve">                                                                                                                                                                                                                                                                                                                                                                                                                                                                                                                                                                                                                                                                                              </w:t>
+      </w:r>
+    </w:p>
+    <w:p>
+      <w:r>
+        <w:rPr>
+          <w:rFonts w:ascii="Verdana" w:hAnsi="Verdana"/>
+          <w:b/>
+          <w:bCs/>
+          <w:color w:val="FF00FF"/>
+          <w:sz w:val="18"/>
+          <w:szCs w:val="18"/>
+          <w:shd w:val="clear" w:color="auto" w:fill="FFFFFF"/>
+        </w:rPr>
+        <w:t>vtp mode transparent</w:t>
+      </w:r>
+      <w:bookmarkStart w:id="0" w:name="_GoBack"/>
+      <w:bookmarkEnd w:id="0"/>
+    </w:p>
     <w:sectPr>
       <w:pgSz w:w="11906" w:h="16838"/>
       <w:pgMar w:top="1440" w:right="1440" w:bottom="1440" w:left="1440" w:header="708" w:footer="708" w:gutter="0"/>
@@ -1914,7 +2044,7 @@
 </file>
 
 <file path=word/styles.xml><?xml version="1.0" encoding="utf-8"?>
-<w:styles xmlns:mc="http://schemas.openxmlformats.org/markup-compatibility/2006" xmlns:r="http://schemas.openxmlformats.org/officeDocument/2006/relationships" xmlns:w="http://schemas.openxmlformats.org/wordprocessingml/2006/main" xmlns:w14="http://schemas.microsoft.com/office/word/2010/wordml" xmlns:w15="http://schemas.microsoft.com/office/word/2012/wordml" xmlns:w16se="http://schemas.microsoft.com/office/word/2015/wordml/symex" mc:Ignorable="w14 w15 w16se">
+<w:styles xmlns:mc="http://schemas.openxmlformats.org/markup-compatibility/2006" xmlns:r="http://schemas.openxmlformats.org/officeDocument/2006/relationships" xmlns:w="http://schemas.openxmlformats.org/wordprocessingml/2006/main" xmlns:w14="http://schemas.microsoft.com/office/word/2010/wordml" xmlns:w15="http://schemas.microsoft.com/office/word/2012/wordml" xmlns:w16cid="http://schemas.microsoft.com/office/word/2016/wordml/cid" xmlns:w16se="http://schemas.microsoft.com/office/word/2015/wordml/symex" mc:Ignorable="w14 w15 w16se w16cid">
   <w:docDefaults>
     <w:rPrDefault>
       <w:rPr>
@@ -1930,7 +2060,7 @@
       </w:pPr>
     </w:pPrDefault>
   </w:docDefaults>
-  <w:latentStyles w:defLockedState="0" w:defUIPriority="99" w:defSemiHidden="0" w:defUnhideWhenUsed="0" w:defQFormat="0" w:count="371">
+  <w:latentStyles w:defLockedState="0" w:defUIPriority="99" w:defSemiHidden="0" w:defUnhideWhenUsed="0" w:defQFormat="0" w:count="377">
     <w:lsdException w:name="Normal" w:uiPriority="0" w:qFormat="1"/>
     <w:lsdException w:name="heading 1" w:uiPriority="9" w:qFormat="1"/>
     <w:lsdException w:name="heading 2" w:semiHidden="1" w:uiPriority="9" w:unhideWhenUsed="1" w:qFormat="1"/>
@@ -2078,11 +2208,8 @@
     <w:lsdException w:name="Table 3D effects 3" w:semiHidden="1" w:unhideWhenUsed="1"/>
     <w:lsdException w:name="Table Contemporary" w:semiHidden="1" w:unhideWhenUsed="1"/>
     <w:lsdException w:name="Table Elegant" w:semiHidden="1" w:unhideWhenUsed="1"/>
-    <w:lsdException w:name="Table Professional" w:semiHidden="1" w:unhideWhenUsed="1"/>
     <w:lsdException w:name="Table Subtle 1" w:semiHidden="1" w:unhideWhenUsed="1"/>
     <w:lsdException w:name="Table Subtle 2" w:semiHidden="1" w:unhideWhenUsed="1"/>
-    <w:lsdException w:name="Table Web 1" w:semiHidden="1" w:unhideWhenUsed="1"/>
-    <w:lsdException w:name="Table Web 2" w:semiHidden="1" w:unhideWhenUsed="1"/>
     <w:lsdException w:name="Table Web 3" w:semiHidden="1" w:unhideWhenUsed="1"/>
     <w:lsdException w:name="Balloon Text" w:semiHidden="1" w:unhideWhenUsed="1"/>
     <w:lsdException w:name="Table Grid" w:uiPriority="39"/>
@@ -2302,6 +2429,12 @@
     <w:lsdException w:name="List Table 5 Dark Accent 6" w:uiPriority="50"/>
     <w:lsdException w:name="List Table 6 Colorful Accent 6" w:uiPriority="51"/>
     <w:lsdException w:name="List Table 7 Colorful Accent 6" w:uiPriority="52"/>
+    <w:lsdException w:name="Mention" w:semiHidden="1" w:unhideWhenUsed="1"/>
+    <w:lsdException w:name="Smart Hyperlink" w:semiHidden="1" w:unhideWhenUsed="1"/>
+    <w:lsdException w:name="Hashtag" w:semiHidden="1" w:unhideWhenUsed="1"/>
+    <w:lsdException w:name="Unresolved Mention" w:semiHidden="1" w:unhideWhenUsed="1"/>
+    <w:lsdException w:name="Smart Link" w:semiHidden="1" w:unhideWhenUsed="1"/>
+    <w:lsdException w:name="Smart Link Error" w:semiHidden="1" w:unhideWhenUsed="1"/>
   </w:latentStyles>
   <w:style w:type="paragraph" w:default="1" w:styleId="Normal">
     <w:name w:val="Normal"/>
@@ -2649,4 +2782,16 @@
     </a:ext>
   </a:extLst>
 </a:theme>
+</file>
+
+<file path=customXml/item1.xml><?xml version="1.0" encoding="utf-8"?>
+<b:Sources xmlns:b="http://schemas.openxmlformats.org/officeDocument/2006/bibliography" xmlns="http://schemas.openxmlformats.org/officeDocument/2006/bibliography" SelectedStyle="\APASixthEditionOfficeOnline.xsl" StyleName="APA" Version="6"/>
+</file>
+
+<file path=customXml/itemProps1.xml><?xml version="1.0" encoding="utf-8"?>
+<ds:datastoreItem xmlns:ds="http://schemas.openxmlformats.org/officeDocument/2006/customXml" ds:itemID="{A4E8D259-7D1E-40B5-9AC7-A796E30AE947}">
+  <ds:schemaRefs>
+    <ds:schemaRef ds:uri="http://schemas.openxmlformats.org/officeDocument/2006/bibliography"/>
+  </ds:schemaRefs>
+</ds:datastoreItem>
 </file>
</xml_diff>

<commit_message>
back up, eigrp md5 auth workingish
</commit_message>
<xml_diff>
--- a/ASSIGN/assigndoc.docx
+++ b/ASSIGN/assigndoc.docx
@@ -37,8 +37,13 @@
               <w:t xml:space="preserve"> New </w:t>
             </w:r>
             <w:r>
-              <w:t>Network addreess</w:t>
-            </w:r>
+              <w:t xml:space="preserve">Network </w:t>
+            </w:r>
+            <w:proofErr w:type="spellStart"/>
+            <w:r>
+              <w:t>addreess</w:t>
+            </w:r>
+            <w:proofErr w:type="spellEnd"/>
           </w:p>
         </w:tc>
         <w:tc>
@@ -53,8 +58,13 @@
           </w:tcPr>
           <w:p>
             <w:r>
-              <w:t>First avail ip</w:t>
-            </w:r>
+              <w:t xml:space="preserve">First avail </w:t>
+            </w:r>
+            <w:proofErr w:type="spellStart"/>
+            <w:r>
+              <w:t>ip</w:t>
+            </w:r>
+            <w:proofErr w:type="spellEnd"/>
             <w:r>
               <w:t xml:space="preserve"> ADDRESS</w:t>
             </w:r>
@@ -111,8 +121,29 @@
               <w:t>192.168.0.1</w:t>
             </w:r>
             <w:r>
-              <w:t xml:space="preserve"> vitual ip hsrp</w:t>
-            </w:r>
+              <w:t xml:space="preserve"> </w:t>
+            </w:r>
+            <w:proofErr w:type="spellStart"/>
+            <w:r>
+              <w:t>vitual</w:t>
+            </w:r>
+            <w:proofErr w:type="spellEnd"/>
+            <w:r>
+              <w:t xml:space="preserve"> </w:t>
+            </w:r>
+            <w:proofErr w:type="spellStart"/>
+            <w:r>
+              <w:t>ip</w:t>
+            </w:r>
+            <w:proofErr w:type="spellEnd"/>
+            <w:r>
+              <w:t xml:space="preserve"> </w:t>
+            </w:r>
+            <w:proofErr w:type="spellStart"/>
+            <w:r>
+              <w:t>hsrp</w:t>
+            </w:r>
+            <w:proofErr w:type="spellEnd"/>
           </w:p>
         </w:tc>
       </w:tr>
@@ -343,15 +374,113 @@
           <w:p>
             <w:r>
               <w:t>192.168.8.1</w:t>
+            </w:r>
+          </w:p>
+        </w:tc>
+      </w:tr>
+      <w:tr>
+        <w:trPr>
+          <w:trHeight w:val="209"/>
+        </w:trPr>
+        <w:tc>
+          <w:tcPr>
+            <w:tcW w:w="1803" w:type="dxa"/>
+          </w:tcPr>
+          <w:p>
+            <w:proofErr w:type="spellStart"/>
+            <w:r>
+              <w:t>Vlan</w:t>
+            </w:r>
+            <w:proofErr w:type="spellEnd"/>
+            <w:r>
+              <w:t xml:space="preserve"> 50</w:t>
+            </w:r>
+          </w:p>
+        </w:tc>
+        <w:tc>
+          <w:tcPr>
+            <w:tcW w:w="1803" w:type="dxa"/>
+          </w:tcPr>
+          <w:p>
+            <w:r>
+              <w:t>Router-connect</w:t>
+            </w:r>
+          </w:p>
+        </w:tc>
+        <w:tc>
+          <w:tcPr>
+            <w:tcW w:w="1803" w:type="dxa"/>
+          </w:tcPr>
+          <w:p>
+            <w:r>
+              <w:rPr>
+                <w:rFonts w:ascii="Arial" w:hAnsi="Arial" w:cs="Arial"/>
+                <w:color w:val="000000"/>
+                <w:sz w:val="19"/>
+                <w:szCs w:val="19"/>
+              </w:rPr>
+              <w:t>10.10.10.</w:t>
+            </w:r>
+            <w:r>
+              <w:rPr>
+                <w:rFonts w:ascii="Arial" w:hAnsi="Arial" w:cs="Arial"/>
+                <w:color w:val="000000"/>
+                <w:sz w:val="19"/>
+                <w:szCs w:val="19"/>
+              </w:rPr>
+              <w:t>8</w:t>
+            </w:r>
+            <w:r>
+              <w:rPr>
+                <w:rFonts w:ascii="Arial" w:hAnsi="Arial" w:cs="Arial"/>
+                <w:color w:val="000000"/>
+                <w:sz w:val="19"/>
+                <w:szCs w:val="19"/>
+              </w:rPr>
+              <w:t xml:space="preserve"> </w:t>
+            </w:r>
+          </w:p>
+        </w:tc>
+        <w:tc>
+          <w:tcPr>
+            <w:tcW w:w="1803" w:type="dxa"/>
+          </w:tcPr>
+          <w:p>
+            <w:r>
+              <w:rPr>
+                <w:rFonts w:ascii="Arial" w:hAnsi="Arial" w:cs="Arial"/>
+                <w:color w:val="000000"/>
+                <w:sz w:val="19"/>
+                <w:szCs w:val="19"/>
+              </w:rPr>
+              <w:t>255.255.255.252</w:t>
+            </w:r>
+          </w:p>
+        </w:tc>
+        <w:tc>
+          <w:tcPr>
+            <w:tcW w:w="1804" w:type="dxa"/>
+          </w:tcPr>
+          <w:p>
+            <w:r>
+              <w:rPr>
+                <w:rFonts w:ascii="Arial" w:hAnsi="Arial" w:cs="Arial"/>
+                <w:color w:val="000000"/>
+                <w:sz w:val="19"/>
+                <w:szCs w:val="19"/>
+              </w:rPr>
+              <w:t>10.10.10.9 - 10.10.10.10</w:t>
             </w:r>
           </w:p>
         </w:tc>
       </w:tr>
     </w:tbl>
     <w:p>
+      <w:proofErr w:type="spellStart"/>
       <w:r>
         <w:t>sn</w:t>
       </w:r>
+      <w:proofErr w:type="spellEnd"/>
     </w:p>
     <w:p>
       <w:r>
@@ -458,12 +587,21 @@
           <w:bCs/>
         </w:rPr>
       </w:pPr>
+      <w:proofErr w:type="spellStart"/>
       <w:r>
         <w:rPr>
           <w:b/>
           <w:bCs/>
         </w:rPr>
-        <w:t>Vlan 99</w:t>
+        <w:t>Vlan</w:t>
+      </w:r>
+      <w:proofErr w:type="spellEnd"/>
+      <w:r>
+        <w:rPr>
+          <w:b/>
+          <w:bCs/>
+        </w:rPr>
+        <w:t xml:space="preserve"> 99</w:t>
       </w:r>
       <w:r>
         <w:rPr>
@@ -707,6 +845,96 @@
     </w:tbl>
     <w:p/>
     <w:p>
+      <w:proofErr w:type="spellStart"/>
+      <w:r>
+        <w:t>Vlan</w:t>
+      </w:r>
+      <w:proofErr w:type="spellEnd"/>
+      <w:r>
+        <w:t xml:space="preserve"> 50 </w:t>
+      </w:r>
+    </w:p>
+    <w:p>
+      <w:proofErr w:type="spellStart"/>
+      <w:r>
+        <w:rPr>
+          <w:rFonts w:ascii="Arial" w:hAnsi="Arial" w:cs="Arial"/>
+          <w:color w:val="000000"/>
+          <w:sz w:val="19"/>
+          <w:szCs w:val="19"/>
+        </w:rPr>
+        <w:t>Dist</w:t>
+      </w:r>
+      <w:proofErr w:type="spellEnd"/>
+      <w:r>
+        <w:rPr>
+          <w:rFonts w:ascii="Arial" w:hAnsi="Arial" w:cs="Arial"/>
+          <w:color w:val="000000"/>
+          <w:sz w:val="19"/>
+          <w:szCs w:val="19"/>
+        </w:rPr>
+        <w:t xml:space="preserve"> 1 </w:t>
+      </w:r>
+      <w:r>
+        <w:rPr>
+          <w:rFonts w:ascii="Arial" w:hAnsi="Arial" w:cs="Arial"/>
+          <w:color w:val="000000"/>
+          <w:sz w:val="19"/>
+          <w:szCs w:val="19"/>
+        </w:rPr>
+        <w:t xml:space="preserve">10.10.10.9 </w:t>
+      </w:r>
+      <w:proofErr w:type="gramStart"/>
+      <w:r>
+        <w:rPr>
+          <w:rFonts w:ascii="Arial" w:hAnsi="Arial" w:cs="Arial"/>
+          <w:color w:val="000000"/>
+          <w:sz w:val="19"/>
+          <w:szCs w:val="19"/>
+        </w:rPr>
+        <w:t xml:space="preserve">- </w:t>
+      </w:r>
+      <w:r>
+        <w:rPr>
+          <w:rFonts w:ascii="Arial" w:hAnsi="Arial" w:cs="Arial"/>
+          <w:color w:val="000000"/>
+          <w:sz w:val="19"/>
+          <w:szCs w:val="19"/>
+        </w:rPr>
+        <w:t xml:space="preserve"> </w:t>
+      </w:r>
+      <w:proofErr w:type="spellStart"/>
+      <w:r>
+        <w:rPr>
+          <w:rFonts w:ascii="Arial" w:hAnsi="Arial" w:cs="Arial"/>
+          <w:color w:val="000000"/>
+          <w:sz w:val="19"/>
+          <w:szCs w:val="19"/>
+        </w:rPr>
+        <w:t>dist</w:t>
+      </w:r>
+      <w:proofErr w:type="spellEnd"/>
+      <w:proofErr w:type="gramEnd"/>
+      <w:r>
+        <w:rPr>
+          <w:rFonts w:ascii="Arial" w:hAnsi="Arial" w:cs="Arial"/>
+          <w:color w:val="000000"/>
+          <w:sz w:val="19"/>
+          <w:szCs w:val="19"/>
+        </w:rPr>
+        <w:t xml:space="preserve"> 2</w:t>
+      </w:r>
+      <w:r>
+        <w:rPr>
+          <w:rFonts w:ascii="Arial" w:hAnsi="Arial" w:cs="Arial"/>
+          <w:color w:val="000000"/>
+          <w:sz w:val="19"/>
+          <w:szCs w:val="19"/>
+        </w:rPr>
+        <w:t>10.10.10.10</w:t>
+      </w:r>
+    </w:p>
+    <w:p>
       <w:pPr>
         <w:rPr>
           <w:b/>
@@ -749,8 +977,13 @@
             <w:tcW w:w="2371" w:type="dxa"/>
           </w:tcPr>
           <w:p>
-            <w:r>
-              <w:t>Vlan + IP</w:t>
+            <w:proofErr w:type="spellStart"/>
+            <w:r>
+              <w:t>Vlan</w:t>
+            </w:r>
+            <w:proofErr w:type="spellEnd"/>
+            <w:r>
+              <w:t xml:space="preserve"> + IP</w:t>
             </w:r>
           </w:p>
         </w:tc>
@@ -781,11 +1014,21 @@
             <w:tcW w:w="2316" w:type="dxa"/>
           </w:tcPr>
           <w:p>
+            <w:proofErr w:type="spellStart"/>
             <w:r>
               <w:t>PC_Sales</w:t>
             </w:r>
-            <w:r>
-              <w:t xml:space="preserve"> vlan 30</w:t>
+            <w:proofErr w:type="spellEnd"/>
+            <w:r>
+              <w:t xml:space="preserve"> </w:t>
+            </w:r>
+            <w:proofErr w:type="spellStart"/>
+            <w:r>
+              <w:t>vlan</w:t>
+            </w:r>
+            <w:proofErr w:type="spellEnd"/>
+            <w:r>
+              <w:t xml:space="preserve"> 30</w:t>
             </w:r>
           </w:p>
         </w:tc>
@@ -794,8 +1037,13 @@
             <w:tcW w:w="2371" w:type="dxa"/>
           </w:tcPr>
           <w:p>
-            <w:r>
-              <w:t xml:space="preserve">Vlan 10 </w:t>
+            <w:proofErr w:type="spellStart"/>
+            <w:r>
+              <w:t>Vlan</w:t>
+            </w:r>
+            <w:proofErr w:type="spellEnd"/>
+            <w:r>
+              <w:t xml:space="preserve"> 10 </w:t>
             </w:r>
             <w:r>
               <w:t>192.168.0.2</w:t>
@@ -829,12 +1077,14 @@
             <w:tcW w:w="2316" w:type="dxa"/>
           </w:tcPr>
           <w:p>
+            <w:proofErr w:type="spellStart"/>
             <w:r>
               <w:t>HO_</w:t>
             </w:r>
             <w:r>
               <w:t>User</w:t>
             </w:r>
+            <w:proofErr w:type="spellEnd"/>
           </w:p>
         </w:tc>
         <w:tc>
@@ -842,8 +1092,13 @@
             <w:tcW w:w="2371" w:type="dxa"/>
           </w:tcPr>
           <w:p>
-            <w:r>
-              <w:t xml:space="preserve">Vlan 20 </w:t>
+            <w:proofErr w:type="spellStart"/>
+            <w:r>
+              <w:t>Vlan</w:t>
+            </w:r>
+            <w:proofErr w:type="spellEnd"/>
+            <w:r>
+              <w:t xml:space="preserve"> 20 </w:t>
             </w:r>
             <w:r>
               <w:t>19</w:t>
@@ -880,9 +1135,11 @@
             <w:tcW w:w="2316" w:type="dxa"/>
           </w:tcPr>
           <w:p>
+            <w:proofErr w:type="spellStart"/>
             <w:r>
               <w:t>PC_Corp</w:t>
             </w:r>
+            <w:proofErr w:type="spellEnd"/>
           </w:p>
         </w:tc>
         <w:tc>
@@ -890,8 +1147,13 @@
             <w:tcW w:w="2371" w:type="dxa"/>
           </w:tcPr>
           <w:p>
-            <w:r>
-              <w:t xml:space="preserve">Vlan 30 </w:t>
+            <w:proofErr w:type="spellStart"/>
+            <w:r>
+              <w:t>Vlan</w:t>
+            </w:r>
+            <w:proofErr w:type="spellEnd"/>
+            <w:r>
+              <w:t xml:space="preserve"> 30 </w:t>
             </w:r>
             <w:r>
               <w:t>192.168.4.2</w:t>
@@ -925,9 +1187,11 @@
             <w:tcW w:w="2316" w:type="dxa"/>
           </w:tcPr>
           <w:p>
+            <w:proofErr w:type="spellStart"/>
             <w:r>
               <w:t>PC_Finance</w:t>
             </w:r>
+            <w:proofErr w:type="spellEnd"/>
           </w:p>
         </w:tc>
         <w:tc>
@@ -935,8 +1199,13 @@
             <w:tcW w:w="2371" w:type="dxa"/>
           </w:tcPr>
           <w:p>
-            <w:r>
-              <w:t xml:space="preserve">Vlan 40 </w:t>
+            <w:proofErr w:type="spellStart"/>
+            <w:r>
+              <w:t>Vlan</w:t>
+            </w:r>
+            <w:proofErr w:type="spellEnd"/>
+            <w:r>
+              <w:t xml:space="preserve"> 40 </w:t>
             </w:r>
             <w:r>
               <w:t>192.168.6.2</w:t>
@@ -1004,6 +1273,7 @@
           <w:b/>
           <w:bCs/>
         </w:rPr>
+        <w:lastRenderedPageBreak/>
         <w:t>Dist_Switch_1</w:t>
       </w:r>
     </w:p>
@@ -1064,7 +1334,6 @@
           </w:tcPr>
           <w:p>
             <w:r>
-              <w:lastRenderedPageBreak/>
               <w:t>Fa0/2</w:t>
             </w:r>
           </w:p>
@@ -1769,6 +2038,239 @@
       </w:tr>
     </w:tbl>
     <w:p/>
+    <w:p>
+      <w:r>
+        <w:t>HO LAN Routers</w:t>
+      </w:r>
+    </w:p>
+    <w:p>
+      <w:r>
+        <w:rPr>
+          <w:noProof/>
+        </w:rPr>
+        <w:drawing>
+          <wp:inline distT="0" distB="0" distL="0" distR="0" wp14:anchorId="26A40CE8" wp14:editId="36D32102">
+            <wp:extent cx="5731510" cy="1302385"/>
+            <wp:effectExtent l="0" t="0" r="2540" b="0"/>
+            <wp:docPr id="5" name="Picture 5" descr="A screenshot of a cell phone&#10;&#10;Description automatically generated"/>
+            <wp:cNvGraphicFramePr>
+              <a:graphicFrameLocks xmlns:a="http://schemas.openxmlformats.org/drawingml/2006/main" noChangeAspect="1"/>
+            </wp:cNvGraphicFramePr>
+            <a:graphic xmlns:a="http://schemas.openxmlformats.org/drawingml/2006/main">
+              <a:graphicData uri="http://schemas.openxmlformats.org/drawingml/2006/picture">
+                <pic:pic xmlns:pic="http://schemas.openxmlformats.org/drawingml/2006/picture">
+                  <pic:nvPicPr>
+                    <pic:cNvPr id="5" name="routers.PNG"/>
+                    <pic:cNvPicPr/>
+                  </pic:nvPicPr>
+                  <pic:blipFill>
+                    <a:blip r:embed="rId7">
+                      <a:extLst>
+                        <a:ext uri="{28A0092B-C50C-407E-A947-70E740481C1C}">
+                          <a14:useLocalDpi xmlns:a14="http://schemas.microsoft.com/office/drawing/2010/main" val="0"/>
+                        </a:ext>
+                      </a:extLst>
+                    </a:blip>
+                    <a:stretch>
+                      <a:fillRect/>
+                    </a:stretch>
+                  </pic:blipFill>
+                  <pic:spPr>
+                    <a:xfrm>
+                      <a:off x="0" y="0"/>
+                      <a:ext cx="5731510" cy="1302385"/>
+                    </a:xfrm>
+                    <a:prstGeom prst="rect">
+                      <a:avLst/>
+                    </a:prstGeom>
+                  </pic:spPr>
+                </pic:pic>
+              </a:graphicData>
+            </a:graphic>
+          </wp:inline>
+        </w:drawing>
+      </w:r>
+    </w:p>
+    <w:tbl>
+      <w:tblPr>
+        <w:tblStyle w:val="TableGrid"/>
+        <w:tblW w:w="0" w:type="auto"/>
+        <w:tblLook w:val="04A0" w:firstRow="1" w:lastRow="0" w:firstColumn="1" w:lastColumn="0" w:noHBand="0" w:noVBand="1"/>
+      </w:tblPr>
+      <w:tblGrid>
+        <w:gridCol w:w="2254"/>
+        <w:gridCol w:w="2254"/>
+        <w:gridCol w:w="2254"/>
+        <w:gridCol w:w="2254"/>
+      </w:tblGrid>
+      <w:tr>
+        <w:tc>
+          <w:tcPr>
+            <w:tcW w:w="2254" w:type="dxa"/>
+          </w:tcPr>
+          <w:p>
+            <w:r>
+              <w:t>HO Router 1</w:t>
+            </w:r>
+          </w:p>
+        </w:tc>
+        <w:tc>
+          <w:tcPr>
+            <w:tcW w:w="2254" w:type="dxa"/>
+          </w:tcPr>
+          <w:p/>
+        </w:tc>
+        <w:tc>
+          <w:tcPr>
+            <w:tcW w:w="2254" w:type="dxa"/>
+          </w:tcPr>
+          <w:p/>
+        </w:tc>
+        <w:tc>
+          <w:tcPr>
+            <w:tcW w:w="2254" w:type="dxa"/>
+          </w:tcPr>
+          <w:p/>
+        </w:tc>
+      </w:tr>
+      <w:tr>
+        <w:tc>
+          <w:tcPr>
+            <w:tcW w:w="2254" w:type="dxa"/>
+          </w:tcPr>
+          <w:p>
+            <w:r>
+              <w:t>Int g0/1</w:t>
+            </w:r>
+          </w:p>
+        </w:tc>
+        <w:tc>
+          <w:tcPr>
+            <w:tcW w:w="2254" w:type="dxa"/>
+          </w:tcPr>
+          <w:p>
+            <w:r>
+              <w:t>description Connection to Head Office Router 2</w:t>
+            </w:r>
+          </w:p>
+        </w:tc>
+        <w:tc>
+          <w:tcPr>
+            <w:tcW w:w="2254" w:type="dxa"/>
+          </w:tcPr>
+          <w:p>
+            <w:r>
+              <w:t>192.168.0.2</w:t>
+            </w:r>
+          </w:p>
+        </w:tc>
+        <w:tc>
+          <w:tcPr>
+            <w:tcW w:w="2254" w:type="dxa"/>
+          </w:tcPr>
+          <w:p>
+            <w:r>
+              <w:t>255.255.255.252</w:t>
+            </w:r>
+          </w:p>
+        </w:tc>
+      </w:tr>
+      <w:tr>
+        <w:tc>
+          <w:tcPr>
+            <w:tcW w:w="2254" w:type="dxa"/>
+          </w:tcPr>
+          <w:p/>
+          <w:p>
+            <w:r>
+              <w:t>int s0/1/0</w:t>
+            </w:r>
+          </w:p>
+        </w:tc>
+        <w:tc>
+          <w:tcPr>
+            <w:tcW w:w="2254" w:type="dxa"/>
+          </w:tcPr>
+          <w:p>
+            <w:r>
+              <w:t>description Connection to Site 1 Router 1 S</w:t>
+            </w:r>
+          </w:p>
+        </w:tc>
+        <w:tc>
+          <w:tcPr>
+            <w:tcW w:w="2254" w:type="dxa"/>
+          </w:tcPr>
+          <w:p>
+            <w:r>
+              <w:t>192.168.0.1</w:t>
+            </w:r>
+          </w:p>
+        </w:tc>
+        <w:tc>
+          <w:tcPr>
+            <w:tcW w:w="2254" w:type="dxa"/>
+          </w:tcPr>
+          <w:p>
+            <w:r>
+              <w:t>255.255.255.252</w:t>
+            </w:r>
+          </w:p>
+        </w:tc>
+      </w:tr>
+      <w:tr>
+        <w:tc>
+          <w:tcPr>
+            <w:tcW w:w="2254" w:type="dxa"/>
+          </w:tcPr>
+          <w:p/>
+        </w:tc>
+        <w:tc>
+          <w:tcPr>
+            <w:tcW w:w="2254" w:type="dxa"/>
+          </w:tcPr>
+          <w:p/>
+        </w:tc>
+        <w:tc>
+          <w:tcPr>
+            <w:tcW w:w="2254" w:type="dxa"/>
+          </w:tcPr>
+          <w:p/>
+        </w:tc>
+        <w:tc>
+          <w:tcPr>
+            <w:tcW w:w="2254" w:type="dxa"/>
+          </w:tcPr>
+          <w:p/>
+        </w:tc>
+      </w:tr>
+      <w:tr>
+        <w:tc>
+          <w:tcPr>
+            <w:tcW w:w="2254" w:type="dxa"/>
+          </w:tcPr>
+          <w:p/>
+        </w:tc>
+        <w:tc>
+          <w:tcPr>
+            <w:tcW w:w="2254" w:type="dxa"/>
+          </w:tcPr>
+          <w:p/>
+        </w:tc>
+        <w:tc>
+          <w:tcPr>
+            <w:tcW w:w="2254" w:type="dxa"/>
+          </w:tcPr>
+          <w:p/>
+        </w:tc>
+        <w:tc>
+          <w:tcPr>
+            <w:tcW w:w="2254" w:type="dxa"/>
+          </w:tcPr>
+          <w:p/>
+        </w:tc>
+      </w:tr>
+    </w:tbl>
     <w:p/>
     <w:p>
       <w:r>
@@ -1797,7 +2299,7 @@
                     <pic:cNvPicPr/>
                   </pic:nvPicPr>
                   <pic:blipFill>
-                    <a:blip r:embed="rId7">
+                    <a:blip r:embed="rId8">
                       <a:extLst>
                         <a:ext uri="{28A0092B-C50C-407E-A947-70E740481C1C}">
                           <a14:useLocalDpi xmlns:a14="http://schemas.microsoft.com/office/drawing/2010/main" val="0"/>
@@ -1844,7 +2346,7 @@
                     <pic:cNvPicPr/>
                   </pic:nvPicPr>
                   <pic:blipFill>
-                    <a:blip r:embed="rId8">
+                    <a:blip r:embed="rId9">
                       <a:extLst>
                         <a:ext uri="{28A0092B-C50C-407E-A947-70E740481C1C}">
                           <a14:useLocalDpi xmlns:a14="http://schemas.microsoft.com/office/drawing/2010/main" val="0"/>
@@ -1881,16 +2383,66 @@
     </w:p>
     <w:p>
       <w:r>
-        <w:t xml:space="preserve">Using portfast allows interfaces to connect to the network immediately, nbypassing the listening and learning states.Ports with the portfast </w:t>
+        <w:t xml:space="preserve">Using </w:t>
+      </w:r>
+      <w:proofErr w:type="spellStart"/>
+      <w:r>
+        <w:t>portfast</w:t>
+      </w:r>
+      <w:proofErr w:type="spellEnd"/>
+      <w:r>
+        <w:t xml:space="preserve"> allows interfaces to connect to the network immediately, </w:t>
+      </w:r>
+      <w:proofErr w:type="spellStart"/>
+      <w:r>
+        <w:t>nbypassing</w:t>
+      </w:r>
+      <w:proofErr w:type="spellEnd"/>
+      <w:r>
+        <w:t xml:space="preserve"> the listening and learning </w:t>
+      </w:r>
+      <w:proofErr w:type="spellStart"/>
+      <w:proofErr w:type="gramStart"/>
+      <w:r>
+        <w:t>states.Ports</w:t>
+      </w:r>
+      <w:proofErr w:type="spellEnd"/>
+      <w:proofErr w:type="gramEnd"/>
+      <w:r>
+        <w:t xml:space="preserve"> with the </w:t>
+      </w:r>
+      <w:proofErr w:type="spellStart"/>
+      <w:r>
+        <w:t>portfast</w:t>
+      </w:r>
+      <w:proofErr w:type="spellEnd"/>
+      <w:r>
+        <w:t xml:space="preserve"> </w:t>
       </w:r>
       <w:r>
         <w:t>command enabled are activated 6 times faster than a port using spanning tree.</w:t>
       </w:r>
       <w:r>
-        <w:t xml:space="preserve"> Portfast can only be enabled on access ports which accelerates the transition to a forwarding state.</w:t>
-      </w:r>
-      <w:r>
-        <w:t xml:space="preserve"> By ensuring we issue the portfast command on the appropriate interfaces we can increase the speed of our network.</w:t>
+        <w:t xml:space="preserve"> </w:t>
+      </w:r>
+      <w:proofErr w:type="spellStart"/>
+      <w:r>
+        <w:t>Portfast</w:t>
+      </w:r>
+      <w:proofErr w:type="spellEnd"/>
+      <w:r>
+        <w:t xml:space="preserve"> can only be enabled on access ports which accelerates the transition to a forwarding state.</w:t>
+      </w:r>
+      <w:r>
+        <w:t xml:space="preserve"> By ensuring we issue the </w:t>
+      </w:r>
+      <w:proofErr w:type="spellStart"/>
+      <w:r>
+        <w:t>portfast</w:t>
+      </w:r>
+      <w:proofErr w:type="spellEnd"/>
+      <w:r>
+        <w:t xml:space="preserve"> command on the appropriate interfaces we can increase the speed of our network.</w:t>
       </w:r>
     </w:p>
     <w:p/>
@@ -1901,7 +2453,23 @@
     </w:p>
     <w:p>
       <w:r>
-        <w:t xml:space="preserve">The purpose of bpdu portfast </w:t>
+        <w:t xml:space="preserve">The purpose of </w:t>
+      </w:r>
+      <w:proofErr w:type="spellStart"/>
+      <w:r>
+        <w:t>bpdu</w:t>
+      </w:r>
+      <w:proofErr w:type="spellEnd"/>
+      <w:r>
+        <w:t xml:space="preserve"> </w:t>
+      </w:r>
+      <w:proofErr w:type="spellStart"/>
+      <w:r>
+        <w:t>portfast</w:t>
+      </w:r>
+      <w:proofErr w:type="spellEnd"/>
+      <w:r>
+        <w:t xml:space="preserve"> </w:t>
       </w:r>
       <w:r>
         <w:t>guard is to</w:t>
@@ -1934,7 +2502,15 @@
         <w:t>witch</w:t>
       </w:r>
       <w:r>
-        <w:t>, spanning tree will apply it to all portfast interfaces.</w:t>
+        <w:t xml:space="preserve">, spanning tree will apply it to all </w:t>
+      </w:r>
+      <w:proofErr w:type="spellStart"/>
+      <w:r>
+        <w:t>portfast</w:t>
+      </w:r>
+      <w:proofErr w:type="spellEnd"/>
+      <w:r>
+        <w:t xml:space="preserve"> interfaces.</w:t>
       </w:r>
       <w:r>
         <w:t xml:space="preserve"> </w:t>
@@ -1960,13 +2536,37 @@
     </w:p>
     <w:p>
       <w:r>
-        <w:t>If you are confident with VTP it can be incredibly helpful as other devices can inherit vlans created on a single switch</w:t>
-      </w:r>
-      <w:r>
-        <w:t xml:space="preserve">, as opposed to having to configure vlans manually on each and </w:t>
-      </w:r>
-      <w:r>
-        <w:t>every switch.</w:t>
+        <w:t xml:space="preserve">If you are confident with VTP it can be incredibly helpful as other devices can inherit </w:t>
+      </w:r>
+      <w:proofErr w:type="spellStart"/>
+      <w:r>
+        <w:t>vlans</w:t>
+      </w:r>
+      <w:proofErr w:type="spellEnd"/>
+      <w:r>
+        <w:t xml:space="preserve"> created on a single switch</w:t>
+      </w:r>
+      <w:r>
+        <w:t xml:space="preserve">, as opposed to having to configure </w:t>
+      </w:r>
+      <w:proofErr w:type="spellStart"/>
+      <w:r>
+        <w:t>vlans</w:t>
+      </w:r>
+      <w:proofErr w:type="spellEnd"/>
+      <w:r>
+        <w:t xml:space="preserve"> manually on </w:t>
+      </w:r>
+      <w:proofErr w:type="gramStart"/>
+      <w:r>
+        <w:t xml:space="preserve">each and </w:t>
+      </w:r>
+      <w:r>
+        <w:t>every</w:t>
+      </w:r>
+      <w:proofErr w:type="gramEnd"/>
+      <w:r>
+        <w:t xml:space="preserve"> switch.</w:t>
       </w:r>
       <w:r>
         <w:t xml:space="preserve"> The danger </w:t>
@@ -1975,10 +2575,23 @@
         <w:t xml:space="preserve">with VTP </w:t>
       </w:r>
       <w:r>
-        <w:t xml:space="preserve">lies in creating new vlans as a simple error could make a big mess. </w:t>
-      </w:r>
-      <w:r>
-        <w:t>As long as t</w:t>
+        <w:t xml:space="preserve">lies in creating new </w:t>
+      </w:r>
+      <w:proofErr w:type="spellStart"/>
+      <w:r>
+        <w:t>vlans</w:t>
+      </w:r>
+      <w:proofErr w:type="spellEnd"/>
+      <w:r>
+        <w:t xml:space="preserve"> as a simple error could make a big mess. </w:t>
+      </w:r>
+      <w:proofErr w:type="gramStart"/>
+      <w:r>
+        <w:t>As long as</w:t>
+      </w:r>
+      <w:proofErr w:type="gramEnd"/>
+      <w:r>
+        <w:t xml:space="preserve"> t</w:t>
       </w:r>
       <w:r>
         <w:t>h</w:t>
@@ -1986,8 +2599,13 @@
       <w:r>
         <w:t xml:space="preserve">e VTP revision number is greater than the </w:t>
       </w:r>
-      <w:r>
-        <w:t>vlan being</w:t>
+      <w:proofErr w:type="spellStart"/>
+      <w:r>
+        <w:t>vlan</w:t>
+      </w:r>
+      <w:proofErr w:type="spellEnd"/>
+      <w:r>
+        <w:t xml:space="preserve"> being</w:t>
       </w:r>
       <w:r>
         <w:t xml:space="preserve"> r</w:t>
@@ -2005,10 +2623,34 @@
         <w:t xml:space="preserve">   </w:t>
       </w:r>
       <w:r>
-        <w:t>If the number was lower, then this would affect other vlan configurations on the network, meaning the affected vlans would no longer work.</w:t>
-      </w:r>
-      <w:r>
-        <w:t xml:space="preserve">VTP also leaves to room for human error to create a bigger mess than usual. </w:t>
+        <w:t xml:space="preserve">If the number was lower, then this would affect other </w:t>
+      </w:r>
+      <w:proofErr w:type="spellStart"/>
+      <w:r>
+        <w:t>vlan</w:t>
+      </w:r>
+      <w:proofErr w:type="spellEnd"/>
+      <w:r>
+        <w:t xml:space="preserve"> configurations on the network, meaning the affected </w:t>
+      </w:r>
+      <w:proofErr w:type="spellStart"/>
+      <w:r>
+        <w:t>vlans</w:t>
+      </w:r>
+      <w:proofErr w:type="spellEnd"/>
+      <w:r>
+        <w:t xml:space="preserve"> would no longer </w:t>
+      </w:r>
+      <w:proofErr w:type="spellStart"/>
+      <w:r>
+        <w:t>work.</w:t>
+      </w:r>
+      <w:r>
+        <w:t>VTP</w:t>
+      </w:r>
+      <w:proofErr w:type="spellEnd"/>
+      <w:r>
+        <w:t xml:space="preserve"> also leaves to room for human error to create a bigger mess than usual. </w:t>
       </w:r>
       <w:r>
         <w:t>Because we are working on a reasonably small network and because my VTP knowledge isn’t strong, it makes sense that we would not implement VTP on this network.</w:t>
@@ -2018,7 +2660,7 @@
       </w:r>
     </w:p>
     <w:p>
-      <w:r>
+      <w:pPr>
         <w:rPr>
           <w:rFonts w:ascii="Verdana" w:hAnsi="Verdana"/>
           <w:b/>
@@ -2028,10 +2670,739 @@
           <w:szCs w:val="18"/>
           <w:shd w:val="clear" w:color="auto" w:fill="FFFFFF"/>
         </w:rPr>
-        <w:t>vtp mode transparent</w:t>
+      </w:pPr>
+      <w:proofErr w:type="spellStart"/>
+      <w:r>
+        <w:rPr>
+          <w:rFonts w:ascii="Verdana" w:hAnsi="Verdana"/>
+          <w:b/>
+          <w:bCs/>
+          <w:color w:val="FF00FF"/>
+          <w:sz w:val="18"/>
+          <w:szCs w:val="18"/>
+          <w:shd w:val="clear" w:color="auto" w:fill="FFFFFF"/>
+        </w:rPr>
+        <w:t>vtp</w:t>
+      </w:r>
+      <w:proofErr w:type="spellEnd"/>
+      <w:r>
+        <w:rPr>
+          <w:rFonts w:ascii="Verdana" w:hAnsi="Verdana"/>
+          <w:b/>
+          <w:bCs/>
+          <w:color w:val="FF00FF"/>
+          <w:sz w:val="18"/>
+          <w:szCs w:val="18"/>
+          <w:shd w:val="clear" w:color="auto" w:fill="FFFFFF"/>
+        </w:rPr>
+        <w:t xml:space="preserve"> mode transparent</w:t>
+      </w:r>
+    </w:p>
+    <w:p>
+      <w:pPr>
+        <w:rPr>
+          <w:rFonts w:ascii="Verdana" w:hAnsi="Verdana"/>
+          <w:b/>
+          <w:bCs/>
+          <w:color w:val="FF00FF"/>
+          <w:sz w:val="18"/>
+          <w:szCs w:val="18"/>
+          <w:shd w:val="clear" w:color="auto" w:fill="FFFFFF"/>
+        </w:rPr>
+      </w:pPr>
+    </w:p>
+    <w:p>
+      <w:pPr>
+        <w:rPr>
+          <w:rFonts w:ascii="Verdana" w:hAnsi="Verdana"/>
+          <w:b/>
+          <w:bCs/>
+          <w:color w:val="FF00FF"/>
+          <w:sz w:val="18"/>
+          <w:szCs w:val="18"/>
+          <w:shd w:val="clear" w:color="auto" w:fill="FFFFFF"/>
+        </w:rPr>
+      </w:pPr>
+      <w:proofErr w:type="spellStart"/>
+      <w:r>
+        <w:rPr>
+          <w:rFonts w:ascii="Verdana" w:hAnsi="Verdana"/>
+          <w:b/>
+          <w:bCs/>
+          <w:color w:val="FF00FF"/>
+          <w:sz w:val="18"/>
+          <w:szCs w:val="18"/>
+          <w:shd w:val="clear" w:color="auto" w:fill="FFFFFF"/>
+        </w:rPr>
+        <w:t>Holan</w:t>
+      </w:r>
+      <w:proofErr w:type="spellEnd"/>
+      <w:r>
+        <w:rPr>
+          <w:rFonts w:ascii="Verdana" w:hAnsi="Verdana"/>
+          <w:b/>
+          <w:bCs/>
+          <w:color w:val="FF00FF"/>
+          <w:sz w:val="18"/>
+          <w:szCs w:val="18"/>
+          <w:shd w:val="clear" w:color="auto" w:fill="FFFFFF"/>
+        </w:rPr>
+        <w:t xml:space="preserve"> routers</w:t>
+      </w:r>
+    </w:p>
+    <w:p>
+      <w:pPr>
+        <w:rPr>
+          <w:b/>
+          <w:bCs/>
+          <w:shd w:val="clear" w:color="auto" w:fill="FFFFFF"/>
+        </w:rPr>
+      </w:pPr>
+      <w:r>
+        <w:rPr>
+          <w:b/>
+          <w:bCs/>
+          <w:shd w:val="clear" w:color="auto" w:fill="FFFFFF"/>
+        </w:rPr>
+        <w:t xml:space="preserve">5 – </w:t>
+      </w:r>
+      <w:proofErr w:type="spellStart"/>
+      <w:r>
+        <w:rPr>
+          <w:b/>
+          <w:bCs/>
+          <w:shd w:val="clear" w:color="auto" w:fill="FFFFFF"/>
+        </w:rPr>
+        <w:t>premption</w:t>
+      </w:r>
+      <w:proofErr w:type="spellEnd"/>
+    </w:p>
+    <w:p>
+      <w:pPr>
+        <w:rPr>
+          <w:b/>
+          <w:bCs/>
+          <w:shd w:val="clear" w:color="auto" w:fill="FFFFFF"/>
+        </w:rPr>
+      </w:pPr>
+      <w:r>
+        <w:rPr>
+          <w:b/>
+          <w:bCs/>
+          <w:shd w:val="clear" w:color="auto" w:fill="FFFFFF"/>
+        </w:rPr>
+        <w:t>&lt;document what pre-emption does&gt;</w:t>
+      </w:r>
+    </w:p>
+    <w:p>
+      <w:pPr>
+        <w:rPr>
+          <w:b/>
+          <w:bCs/>
+          <w:shd w:val="clear" w:color="auto" w:fill="FFFFFF"/>
+        </w:rPr>
+      </w:pPr>
+    </w:p>
+    <w:p>
+      <w:pPr>
+        <w:rPr>
+          <w:b/>
+          <w:bCs/>
+          <w:shd w:val="clear" w:color="auto" w:fill="FFFFFF"/>
+        </w:rPr>
+      </w:pPr>
+      <w:r>
+        <w:rPr>
+          <w:b/>
+          <w:bCs/>
+          <w:shd w:val="clear" w:color="auto" w:fill="FFFFFF"/>
+        </w:rPr>
+        <w:t>HO_R1</w:t>
+      </w:r>
+    </w:p>
+    <w:p>
+      <w:pPr>
+        <w:rPr>
+          <w:shd w:val="clear" w:color="auto" w:fill="FFFFFF"/>
+        </w:rPr>
+      </w:pPr>
+      <w:r>
+        <w:rPr>
+          <w:noProof/>
+          <w:shd w:val="clear" w:color="auto" w:fill="FFFFFF"/>
+        </w:rPr>
+        <w:lastRenderedPageBreak/>
+        <w:drawing>
+          <wp:inline distT="0" distB="0" distL="0" distR="0" wp14:anchorId="763ABFF2" wp14:editId="116A121F">
+            <wp:extent cx="5731510" cy="7262495"/>
+            <wp:effectExtent l="0" t="0" r="2540" b="0"/>
+            <wp:docPr id="8" name="Picture 8" descr="A screenshot of a cell phone&#10;&#10;Description automatically generated"/>
+            <wp:cNvGraphicFramePr>
+              <a:graphicFrameLocks xmlns:a="http://schemas.openxmlformats.org/drawingml/2006/main" noChangeAspect="1"/>
+            </wp:cNvGraphicFramePr>
+            <a:graphic xmlns:a="http://schemas.openxmlformats.org/drawingml/2006/main">
+              <a:graphicData uri="http://schemas.openxmlformats.org/drawingml/2006/picture">
+                <pic:pic xmlns:pic="http://schemas.openxmlformats.org/drawingml/2006/picture">
+                  <pic:nvPicPr>
+                    <pic:cNvPr id="8" name="hor1en1.PNG"/>
+                    <pic:cNvPicPr/>
+                  </pic:nvPicPr>
+                  <pic:blipFill>
+                    <a:blip r:embed="rId10">
+                      <a:extLst>
+                        <a:ext uri="{28A0092B-C50C-407E-A947-70E740481C1C}">
+                          <a14:useLocalDpi xmlns:a14="http://schemas.microsoft.com/office/drawing/2010/main" val="0"/>
+                        </a:ext>
+                      </a:extLst>
+                    </a:blip>
+                    <a:stretch>
+                      <a:fillRect/>
+                    </a:stretch>
+                  </pic:blipFill>
+                  <pic:spPr>
+                    <a:xfrm>
+                      <a:off x="0" y="0"/>
+                      <a:ext cx="5731510" cy="7262495"/>
+                    </a:xfrm>
+                    <a:prstGeom prst="rect">
+                      <a:avLst/>
+                    </a:prstGeom>
+                  </pic:spPr>
+                </pic:pic>
+              </a:graphicData>
+            </a:graphic>
+          </wp:inline>
+        </w:drawing>
+      </w:r>
+      <w:r>
+        <w:rPr>
+          <w:noProof/>
+          <w:shd w:val="clear" w:color="auto" w:fill="FFFFFF"/>
+        </w:rPr>
+        <w:lastRenderedPageBreak/>
+        <w:drawing>
+          <wp:inline distT="0" distB="0" distL="0" distR="0" wp14:anchorId="49D8F823" wp14:editId="4A80209E">
+            <wp:extent cx="4582164" cy="1781424"/>
+            <wp:effectExtent l="0" t="0" r="0" b="9525"/>
+            <wp:docPr id="9" name="Picture 9"/>
+            <wp:cNvGraphicFramePr>
+              <a:graphicFrameLocks xmlns:a="http://schemas.openxmlformats.org/drawingml/2006/main" noChangeAspect="1"/>
+            </wp:cNvGraphicFramePr>
+            <a:graphic xmlns:a="http://schemas.openxmlformats.org/drawingml/2006/main">
+              <a:graphicData uri="http://schemas.openxmlformats.org/drawingml/2006/picture">
+                <pic:pic xmlns:pic="http://schemas.openxmlformats.org/drawingml/2006/picture">
+                  <pic:nvPicPr>
+                    <pic:cNvPr id="9" name="hor1en2.PNG"/>
+                    <pic:cNvPicPr/>
+                  </pic:nvPicPr>
+                  <pic:blipFill>
+                    <a:blip r:embed="rId11">
+                      <a:extLst>
+                        <a:ext uri="{28A0092B-C50C-407E-A947-70E740481C1C}">
+                          <a14:useLocalDpi xmlns:a14="http://schemas.microsoft.com/office/drawing/2010/main" val="0"/>
+                        </a:ext>
+                      </a:extLst>
+                    </a:blip>
+                    <a:stretch>
+                      <a:fillRect/>
+                    </a:stretch>
+                  </pic:blipFill>
+                  <pic:spPr>
+                    <a:xfrm>
+                      <a:off x="0" y="0"/>
+                      <a:ext cx="4582164" cy="1781424"/>
+                    </a:xfrm>
+                    <a:prstGeom prst="rect">
+                      <a:avLst/>
+                    </a:prstGeom>
+                  </pic:spPr>
+                </pic:pic>
+              </a:graphicData>
+            </a:graphic>
+          </wp:inline>
+        </w:drawing>
+      </w:r>
+    </w:p>
+    <w:p>
+      <w:pPr>
+        <w:rPr>
+          <w:shd w:val="clear" w:color="auto" w:fill="FFFFFF"/>
+        </w:rPr>
+      </w:pPr>
+    </w:p>
+    <w:p>
+      <w:pPr>
+        <w:rPr>
+          <w:b/>
+          <w:bCs/>
+          <w:shd w:val="clear" w:color="auto" w:fill="FFFFFF"/>
+        </w:rPr>
+      </w:pPr>
+      <w:r>
+        <w:rPr>
+          <w:b/>
+          <w:bCs/>
+          <w:shd w:val="clear" w:color="auto" w:fill="FFFFFF"/>
+        </w:rPr>
+        <w:t>HOR2</w:t>
+      </w:r>
+    </w:p>
+    <w:p>
+      <w:pPr>
+        <w:rPr>
+          <w:b/>
+          <w:bCs/>
+          <w:shd w:val="clear" w:color="auto" w:fill="FFFFFF"/>
+        </w:rPr>
+      </w:pPr>
+      <w:r>
+        <w:rPr>
+          <w:b/>
+          <w:bCs/>
+          <w:noProof/>
+          <w:shd w:val="clear" w:color="auto" w:fill="FFFFFF"/>
+        </w:rPr>
+        <w:lastRenderedPageBreak/>
+        <w:drawing>
+          <wp:inline distT="0" distB="0" distL="0" distR="0" wp14:anchorId="032C316C" wp14:editId="233CE5C7">
+            <wp:extent cx="5731510" cy="6463030"/>
+            <wp:effectExtent l="0" t="0" r="2540" b="0"/>
+            <wp:docPr id="10" name="Picture 10" descr="A screenshot of a cell phone&#10;&#10;Description automatically generated"/>
+            <wp:cNvGraphicFramePr>
+              <a:graphicFrameLocks xmlns:a="http://schemas.openxmlformats.org/drawingml/2006/main" noChangeAspect="1"/>
+            </wp:cNvGraphicFramePr>
+            <a:graphic xmlns:a="http://schemas.openxmlformats.org/drawingml/2006/main">
+              <a:graphicData uri="http://schemas.openxmlformats.org/drawingml/2006/picture">
+                <pic:pic xmlns:pic="http://schemas.openxmlformats.org/drawingml/2006/picture">
+                  <pic:nvPicPr>
+                    <pic:cNvPr id="10" name="hor2en1.PNG"/>
+                    <pic:cNvPicPr/>
+                  </pic:nvPicPr>
+                  <pic:blipFill>
+                    <a:blip r:embed="rId12">
+                      <a:extLst>
+                        <a:ext uri="{28A0092B-C50C-407E-A947-70E740481C1C}">
+                          <a14:useLocalDpi xmlns:a14="http://schemas.microsoft.com/office/drawing/2010/main" val="0"/>
+                        </a:ext>
+                      </a:extLst>
+                    </a:blip>
+                    <a:stretch>
+                      <a:fillRect/>
+                    </a:stretch>
+                  </pic:blipFill>
+                  <pic:spPr>
+                    <a:xfrm>
+                      <a:off x="0" y="0"/>
+                      <a:ext cx="5731510" cy="6463030"/>
+                    </a:xfrm>
+                    <a:prstGeom prst="rect">
+                      <a:avLst/>
+                    </a:prstGeom>
+                  </pic:spPr>
+                </pic:pic>
+              </a:graphicData>
+            </a:graphic>
+          </wp:inline>
+        </w:drawing>
+      </w:r>
+    </w:p>
+    <w:p>
+      <w:pPr>
+        <w:rPr>
+          <w:b/>
+          <w:bCs/>
+          <w:shd w:val="clear" w:color="auto" w:fill="FFFFFF"/>
+        </w:rPr>
+      </w:pPr>
+      <w:r>
+        <w:rPr>
+          <w:b/>
+          <w:bCs/>
+          <w:noProof/>
+          <w:shd w:val="clear" w:color="auto" w:fill="FFFFFF"/>
+        </w:rPr>
+        <w:lastRenderedPageBreak/>
+        <w:drawing>
+          <wp:inline distT="0" distB="0" distL="0" distR="0" wp14:anchorId="5FC1D3AD" wp14:editId="1047FD50">
+            <wp:extent cx="5731510" cy="3430905"/>
+            <wp:effectExtent l="0" t="0" r="2540" b="0"/>
+            <wp:docPr id="11" name="Picture 11"/>
+            <wp:cNvGraphicFramePr>
+              <a:graphicFrameLocks xmlns:a="http://schemas.openxmlformats.org/drawingml/2006/main" noChangeAspect="1"/>
+            </wp:cNvGraphicFramePr>
+            <a:graphic xmlns:a="http://schemas.openxmlformats.org/drawingml/2006/main">
+              <a:graphicData uri="http://schemas.openxmlformats.org/drawingml/2006/picture">
+                <pic:pic xmlns:pic="http://schemas.openxmlformats.org/drawingml/2006/picture">
+                  <pic:nvPicPr>
+                    <pic:cNvPr id="11" name="hor2en2.PNG"/>
+                    <pic:cNvPicPr/>
+                  </pic:nvPicPr>
+                  <pic:blipFill>
+                    <a:blip r:embed="rId13">
+                      <a:extLst>
+                        <a:ext uri="{28A0092B-C50C-407E-A947-70E740481C1C}">
+                          <a14:useLocalDpi xmlns:a14="http://schemas.microsoft.com/office/drawing/2010/main" val="0"/>
+                        </a:ext>
+                      </a:extLst>
+                    </a:blip>
+                    <a:stretch>
+                      <a:fillRect/>
+                    </a:stretch>
+                  </pic:blipFill>
+                  <pic:spPr>
+                    <a:xfrm>
+                      <a:off x="0" y="0"/>
+                      <a:ext cx="5731510" cy="3430905"/>
+                    </a:xfrm>
+                    <a:prstGeom prst="rect">
+                      <a:avLst/>
+                    </a:prstGeom>
+                  </pic:spPr>
+                </pic:pic>
+              </a:graphicData>
+            </a:graphic>
+          </wp:inline>
+        </w:drawing>
+      </w:r>
+    </w:p>
+    <w:p>
+      <w:r>
+        <w:lastRenderedPageBreak/>
+        <w:t>9</w:t>
+      </w:r>
+      <w:r>
+        <w:rPr>
+          <w:noProof/>
+        </w:rPr>
+        <w:drawing>
+          <wp:inline distT="0" distB="0" distL="0" distR="0" wp14:anchorId="2FC16A89" wp14:editId="0C3B0DBC">
+            <wp:extent cx="5058481" cy="3791479"/>
+            <wp:effectExtent l="0" t="0" r="8890" b="0"/>
+            <wp:docPr id="6" name="Picture 6" descr="A screenshot of a cell phone&#10;&#10;Description automatically generated"/>
+            <wp:cNvGraphicFramePr>
+              <a:graphicFrameLocks xmlns:a="http://schemas.openxmlformats.org/drawingml/2006/main" noChangeAspect="1"/>
+            </wp:cNvGraphicFramePr>
+            <a:graphic xmlns:a="http://schemas.openxmlformats.org/drawingml/2006/main">
+              <a:graphicData uri="http://schemas.openxmlformats.org/drawingml/2006/picture">
+                <pic:pic xmlns:pic="http://schemas.openxmlformats.org/drawingml/2006/picture">
+                  <pic:nvPicPr>
+                    <pic:cNvPr id="6" name="dist2.PNG"/>
+                    <pic:cNvPicPr/>
+                  </pic:nvPicPr>
+                  <pic:blipFill>
+                    <a:blip r:embed="rId14">
+                      <a:extLst>
+                        <a:ext uri="{28A0092B-C50C-407E-A947-70E740481C1C}">
+                          <a14:useLocalDpi xmlns:a14="http://schemas.microsoft.com/office/drawing/2010/main" val="0"/>
+                        </a:ext>
+                      </a:extLst>
+                    </a:blip>
+                    <a:stretch>
+                      <a:fillRect/>
+                    </a:stretch>
+                  </pic:blipFill>
+                  <pic:spPr>
+                    <a:xfrm>
+                      <a:off x="0" y="0"/>
+                      <a:ext cx="5058481" cy="3791479"/>
+                    </a:xfrm>
+                    <a:prstGeom prst="rect">
+                      <a:avLst/>
+                    </a:prstGeom>
+                  </pic:spPr>
+                </pic:pic>
+              </a:graphicData>
+            </a:graphic>
+          </wp:inline>
+        </w:drawing>
+      </w:r>
+      <w:r>
+        <w:rPr>
+          <w:noProof/>
+        </w:rPr>
+        <w:drawing>
+          <wp:inline distT="0" distB="0" distL="0" distR="0" wp14:anchorId="3E9E16CB" wp14:editId="7501AFC8">
+            <wp:extent cx="5372850" cy="4172532"/>
+            <wp:effectExtent l="0" t="0" r="0" b="0"/>
+            <wp:docPr id="7" name="Picture 7" descr="A screenshot of a cell phone&#10;&#10;Description automatically generated"/>
+            <wp:cNvGraphicFramePr>
+              <a:graphicFrameLocks xmlns:a="http://schemas.openxmlformats.org/drawingml/2006/main" noChangeAspect="1"/>
+            </wp:cNvGraphicFramePr>
+            <a:graphic xmlns:a="http://schemas.openxmlformats.org/drawingml/2006/main">
+              <a:graphicData uri="http://schemas.openxmlformats.org/drawingml/2006/picture">
+                <pic:pic xmlns:pic="http://schemas.openxmlformats.org/drawingml/2006/picture">
+                  <pic:nvPicPr>
+                    <pic:cNvPr id="7" name="dist1.PNG"/>
+                    <pic:cNvPicPr/>
+                  </pic:nvPicPr>
+                  <pic:blipFill>
+                    <a:blip r:embed="rId15">
+                      <a:extLst>
+                        <a:ext uri="{28A0092B-C50C-407E-A947-70E740481C1C}">
+                          <a14:useLocalDpi xmlns:a14="http://schemas.microsoft.com/office/drawing/2010/main" val="0"/>
+                        </a:ext>
+                      </a:extLst>
+                    </a:blip>
+                    <a:stretch>
+                      <a:fillRect/>
+                    </a:stretch>
+                  </pic:blipFill>
+                  <pic:spPr>
+                    <a:xfrm>
+                      <a:off x="0" y="0"/>
+                      <a:ext cx="5372850" cy="4172532"/>
+                    </a:xfrm>
+                    <a:prstGeom prst="rect">
+                      <a:avLst/>
+                    </a:prstGeom>
+                  </pic:spPr>
+                </pic:pic>
+              </a:graphicData>
+            </a:graphic>
+          </wp:inline>
+        </w:drawing>
+      </w:r>
+    </w:p>
+    <w:p/>
+    <w:p>
+      <w:pPr>
+        <w:rPr>
+          <w:rFonts w:ascii="Arial" w:hAnsi="Arial" w:cs="Arial"/>
+          <w:sz w:val="20"/>
+          <w:szCs w:val="20"/>
+          <w:shd w:val="clear" w:color="auto" w:fill="FAF9F8"/>
+        </w:rPr>
+      </w:pPr>
+      <w:r>
+        <w:rPr>
+          <w:rFonts w:ascii="Arial" w:hAnsi="Arial" w:cs="Arial"/>
+          <w:sz w:val="20"/>
+          <w:szCs w:val="20"/>
+          <w:shd w:val="clear" w:color="auto" w:fill="FAF9F8"/>
+        </w:rPr>
+        <w:t>Describe the normal process for DR election. Describe how you influenced it to achieve the desired result.</w:t>
       </w:r>
       <w:bookmarkStart w:id="0" w:name="_GoBack"/>
       <w:bookmarkEnd w:id="0"/>
+    </w:p>
+    <w:p>
+      <w:pPr>
+        <w:rPr>
+          <w:rFonts w:ascii="Arial" w:hAnsi="Arial" w:cs="Arial"/>
+          <w:sz w:val="20"/>
+          <w:szCs w:val="20"/>
+          <w:shd w:val="clear" w:color="auto" w:fill="FAF9F8"/>
+        </w:rPr>
+      </w:pPr>
+    </w:p>
+    <w:p>
+      <w:pPr>
+        <w:rPr>
+          <w:rFonts w:ascii="Arial" w:hAnsi="Arial" w:cs="Arial"/>
+          <w:sz w:val="20"/>
+          <w:szCs w:val="20"/>
+          <w:shd w:val="clear" w:color="auto" w:fill="FAF9F8"/>
+        </w:rPr>
+      </w:pPr>
+      <w:r>
+        <w:rPr>
+          <w:rFonts w:ascii="Arial" w:hAnsi="Arial" w:cs="Arial"/>
+          <w:sz w:val="20"/>
+          <w:szCs w:val="20"/>
+          <w:shd w:val="clear" w:color="auto" w:fill="FAF9F8"/>
+        </w:rPr>
+        <w:t>Md 5 authentication</w:t>
+      </w:r>
+    </w:p>
+    <w:p>
+      <w:pPr>
+        <w:rPr>
+          <w:rFonts w:ascii="Arial" w:hAnsi="Arial" w:cs="Arial"/>
+          <w:sz w:val="20"/>
+          <w:szCs w:val="20"/>
+          <w:shd w:val="clear" w:color="auto" w:fill="FAF9F8"/>
+        </w:rPr>
+      </w:pPr>
+      <w:r>
+        <w:rPr>
+          <w:rFonts w:ascii="Arial" w:hAnsi="Arial" w:cs="Arial"/>
+          <w:noProof/>
+          <w:sz w:val="20"/>
+          <w:szCs w:val="20"/>
+          <w:shd w:val="clear" w:color="auto" w:fill="FAF9F8"/>
+        </w:rPr>
+        <w:drawing>
+          <wp:inline distT="0" distB="0" distL="0" distR="0" wp14:anchorId="5C0A570E" wp14:editId="79989D25">
+            <wp:extent cx="5325218" cy="5553850"/>
+            <wp:effectExtent l="0" t="0" r="8890" b="8890"/>
+            <wp:docPr id="14" name="Picture 14" descr="A screenshot of a cell phone&#10;&#10;Description automatically generated"/>
+            <wp:cNvGraphicFramePr>
+              <a:graphicFrameLocks xmlns:a="http://schemas.openxmlformats.org/drawingml/2006/main" noChangeAspect="1"/>
+            </wp:cNvGraphicFramePr>
+            <a:graphic xmlns:a="http://schemas.openxmlformats.org/drawingml/2006/main">
+              <a:graphicData uri="http://schemas.openxmlformats.org/drawingml/2006/picture">
+                <pic:pic xmlns:pic="http://schemas.openxmlformats.org/drawingml/2006/picture">
+                  <pic:nvPicPr>
+                    <pic:cNvPr id="14" name="md5last.PNG"/>
+                    <pic:cNvPicPr/>
+                  </pic:nvPicPr>
+                  <pic:blipFill>
+                    <a:blip r:embed="rId16">
+                      <a:extLst>
+                        <a:ext uri="{28A0092B-C50C-407E-A947-70E740481C1C}">
+                          <a14:useLocalDpi xmlns:a14="http://schemas.microsoft.com/office/drawing/2010/main" val="0"/>
+                        </a:ext>
+                      </a:extLst>
+                    </a:blip>
+                    <a:stretch>
+                      <a:fillRect/>
+                    </a:stretch>
+                  </pic:blipFill>
+                  <pic:spPr>
+                    <a:xfrm>
+                      <a:off x="0" y="0"/>
+                      <a:ext cx="5325218" cy="5553850"/>
+                    </a:xfrm>
+                    <a:prstGeom prst="rect">
+                      <a:avLst/>
+                    </a:prstGeom>
+                  </pic:spPr>
+                </pic:pic>
+              </a:graphicData>
+            </a:graphic>
+          </wp:inline>
+        </w:drawing>
+      </w:r>
+    </w:p>
+    <w:p>
+      <w:pPr>
+        <w:rPr>
+          <w:rFonts w:ascii="Arial" w:hAnsi="Arial" w:cs="Arial"/>
+          <w:sz w:val="20"/>
+          <w:szCs w:val="20"/>
+          <w:shd w:val="clear" w:color="auto" w:fill="FAF9F8"/>
+        </w:rPr>
+      </w:pPr>
+    </w:p>
+    <w:p>
+      <w:pPr>
+        <w:rPr>
+          <w:rFonts w:ascii="Arial" w:hAnsi="Arial" w:cs="Arial"/>
+          <w:sz w:val="20"/>
+          <w:szCs w:val="20"/>
+          <w:shd w:val="clear" w:color="auto" w:fill="FAF9F8"/>
+        </w:rPr>
+      </w:pPr>
+      <w:r>
+        <w:rPr>
+          <w:rFonts w:ascii="Arial" w:hAnsi="Arial" w:cs="Arial"/>
+          <w:noProof/>
+          <w:sz w:val="20"/>
+          <w:szCs w:val="20"/>
+          <w:shd w:val="clear" w:color="auto" w:fill="FAF9F8"/>
+        </w:rPr>
+        <w:lastRenderedPageBreak/>
+        <w:drawing>
+          <wp:inline distT="0" distB="0" distL="0" distR="0" wp14:anchorId="7D244067" wp14:editId="067CD3C6">
+            <wp:extent cx="5363323" cy="4858428"/>
+            <wp:effectExtent l="0" t="0" r="8890" b="0"/>
+            <wp:docPr id="13" name="Picture 13" descr="A screenshot of a social media post&#10;&#10;Description automatically generated"/>
+            <wp:cNvGraphicFramePr>
+              <a:graphicFrameLocks xmlns:a="http://schemas.openxmlformats.org/drawingml/2006/main" noChangeAspect="1"/>
+            </wp:cNvGraphicFramePr>
+            <a:graphic xmlns:a="http://schemas.openxmlformats.org/drawingml/2006/main">
+              <a:graphicData uri="http://schemas.openxmlformats.org/drawingml/2006/picture">
+                <pic:pic xmlns:pic="http://schemas.openxmlformats.org/drawingml/2006/picture">
+                  <pic:nvPicPr>
+                    <pic:cNvPr id="13" name="md5a2a2.PNG"/>
+                    <pic:cNvPicPr/>
+                  </pic:nvPicPr>
+                  <pic:blipFill>
+                    <a:blip r:embed="rId17">
+                      <a:extLst>
+                        <a:ext uri="{28A0092B-C50C-407E-A947-70E740481C1C}">
+                          <a14:useLocalDpi xmlns:a14="http://schemas.microsoft.com/office/drawing/2010/main" val="0"/>
+                        </a:ext>
+                      </a:extLst>
+                    </a:blip>
+                    <a:stretch>
+                      <a:fillRect/>
+                    </a:stretch>
+                  </pic:blipFill>
+                  <pic:spPr>
+                    <a:xfrm>
+                      <a:off x="0" y="0"/>
+                      <a:ext cx="5363323" cy="4858428"/>
+                    </a:xfrm>
+                    <a:prstGeom prst="rect">
+                      <a:avLst/>
+                    </a:prstGeom>
+                  </pic:spPr>
+                </pic:pic>
+              </a:graphicData>
+            </a:graphic>
+          </wp:inline>
+        </w:drawing>
+      </w:r>
+    </w:p>
+    <w:p>
+      <w:pPr>
+        <w:rPr>
+          <w:rFonts w:ascii="Arial" w:hAnsi="Arial" w:cs="Arial"/>
+          <w:sz w:val="20"/>
+          <w:szCs w:val="20"/>
+          <w:shd w:val="clear" w:color="auto" w:fill="FAF9F8"/>
+        </w:rPr>
+      </w:pPr>
+    </w:p>
+    <w:p>
+      <w:r>
+        <w:rPr>
+          <w:noProof/>
+        </w:rPr>
+        <w:lastRenderedPageBreak/>
+        <w:drawing>
+          <wp:inline distT="0" distB="0" distL="0" distR="0" wp14:anchorId="64B60C27" wp14:editId="63161769">
+            <wp:extent cx="5325218" cy="5582429"/>
+            <wp:effectExtent l="0" t="0" r="8890" b="0"/>
+            <wp:docPr id="12" name="Picture 12" descr="A screenshot of a cell phone&#10;&#10;Description automatically generated"/>
+            <wp:cNvGraphicFramePr>
+              <a:graphicFrameLocks xmlns:a="http://schemas.openxmlformats.org/drawingml/2006/main" noChangeAspect="1"/>
+            </wp:cNvGraphicFramePr>
+            <a:graphic xmlns:a="http://schemas.openxmlformats.org/drawingml/2006/main">
+              <a:graphicData uri="http://schemas.openxmlformats.org/drawingml/2006/picture">
+                <pic:pic xmlns:pic="http://schemas.openxmlformats.org/drawingml/2006/picture">
+                  <pic:nvPicPr>
+                    <pic:cNvPr id="12" name="md5er3.PNG"/>
+                    <pic:cNvPicPr/>
+                  </pic:nvPicPr>
+                  <pic:blipFill>
+                    <a:blip r:embed="rId18">
+                      <a:extLst>
+                        <a:ext uri="{28A0092B-C50C-407E-A947-70E740481C1C}">
+                          <a14:useLocalDpi xmlns:a14="http://schemas.microsoft.com/office/drawing/2010/main" val="0"/>
+                        </a:ext>
+                      </a:extLst>
+                    </a:blip>
+                    <a:stretch>
+                      <a:fillRect/>
+                    </a:stretch>
+                  </pic:blipFill>
+                  <pic:spPr>
+                    <a:xfrm>
+                      <a:off x="0" y="0"/>
+                      <a:ext cx="5325218" cy="5582429"/>
+                    </a:xfrm>
+                    <a:prstGeom prst="rect">
+                      <a:avLst/>
+                    </a:prstGeom>
+                  </pic:spPr>
+                </pic:pic>
+              </a:graphicData>
+            </a:graphic>
+          </wp:inline>
+        </w:drawing>
+      </w:r>
     </w:p>
     <w:sectPr>
       <w:pgSz w:w="11906" w:h="16838"/>
@@ -2789,7 +4160,7 @@
 </file>
 
 <file path=customXml/itemProps1.xml><?xml version="1.0" encoding="utf-8"?>
-<ds:datastoreItem xmlns:ds="http://schemas.openxmlformats.org/officeDocument/2006/customXml" ds:itemID="{A4E8D259-7D1E-40B5-9AC7-A796E30AE947}">
+<ds:datastoreItem xmlns:ds="http://schemas.openxmlformats.org/officeDocument/2006/customXml" ds:itemID="{4088BD63-E758-4494-BCD8-710215061945}">
   <ds:schemaRefs>
     <ds:schemaRef ds:uri="http://schemas.openxmlformats.org/officeDocument/2006/bibliography"/>
   </ds:schemaRefs>

</xml_diff>